<commit_message>
Lists, Layouts, and Images
</commit_message>
<xml_diff>
--- a/Learning_diary.docx
+++ b/Learning_diary.docx
@@ -802,33 +802,17 @@
           <w:bCs/>
           <w:lang w:val="en-US"/>
         </w:rPr>
-        <w:t>0</w:t>
-      </w:r>
-      <w:r>
+        <w:t>09.02.2023</w:t>
+      </w:r>
+    </w:p>
+    <w:p>
+      <w:pPr>
+        <w:pStyle w:val="BodyText"/>
         <w:rPr>
           <w:b/>
           <w:bCs/>
           <w:lang w:val="en-US"/>
         </w:rPr>
-        <w:t>9</w:t>
-      </w:r>
-      <w:r>
-        <w:rPr>
-          <w:b/>
-          <w:bCs/>
-          <w:lang w:val="en-US"/>
-        </w:rPr>
-        <w:t>.02.2023</w:t>
-      </w:r>
-    </w:p>
-    <w:p>
-      <w:pPr>
-        <w:pStyle w:val="BodyText"/>
-        <w:rPr>
-          <w:b/>
-          <w:bCs/>
-          <w:lang w:val="en-US"/>
-        </w:rPr>
       </w:pPr>
     </w:p>
     <w:p>
@@ -867,7 +851,19 @@
         <w:rPr>
           <w:lang w:val="en-GB"/>
         </w:rPr>
-        <w:t xml:space="preserve">I followed the tutorial and learned about </w:t>
+        <w:t xml:space="preserve">I followed the tutorial and </w:t>
+      </w:r>
+      <w:r>
+        <w:rPr>
+          <w:lang w:val="en-GB"/>
+        </w:rPr>
+        <w:t>learnt</w:t>
+      </w:r>
+      <w:r>
+        <w:rPr>
+          <w:lang w:val="en-GB"/>
+        </w:rPr>
+        <w:t xml:space="preserve"> about </w:t>
       </w:r>
       <w:r>
         <w:rPr>
@@ -1079,9 +1075,8 @@
           <w:lang w:val="en-GB" w:eastAsia="en-GB"/>
         </w:rPr>
         <w:br/>
-        <w:t xml:space="preserve">        &lt;action </w:t>
-      </w:r>
-      <w:proofErr w:type="spellStart"/>
+        <w:t>        &lt;action android:name="android.intent.action.VIEW" /&gt;</w:t>
+      </w:r>
       <w:r>
         <w:rPr>
           <w:rFonts w:ascii="Courier New" w:hAnsi="Courier New" w:cs="Courier New"/>
@@ -1089,9 +1084,9 @@
           <w:szCs w:val="20"/>
           <w:lang w:val="en-GB" w:eastAsia="en-GB"/>
         </w:rPr>
-        <w:t>android:name</w:t>
-      </w:r>
-      <w:proofErr w:type="spellEnd"/>
+        <w:br/>
+        <w:t>        &lt;!-- Include the host attribute if you want your app to respond</w:t>
+      </w:r>
       <w:r>
         <w:rPr>
           <w:rFonts w:ascii="Courier New" w:hAnsi="Courier New" w:cs="Courier New"/>
@@ -1099,9 +1094,9 @@
           <w:szCs w:val="20"/>
           <w:lang w:val="en-GB" w:eastAsia="en-GB"/>
         </w:rPr>
-        <w:t>="</w:t>
-      </w:r>
-      <w:proofErr w:type="spellStart"/>
+        <w:br/>
+        <w:t>             only to URLs with your app's domain. --&gt;</w:t>
+      </w:r>
       <w:r>
         <w:rPr>
           <w:rFonts w:ascii="Courier New" w:hAnsi="Courier New" w:cs="Courier New"/>
@@ -1109,9 +1104,9 @@
           <w:szCs w:val="20"/>
           <w:lang w:val="en-GB" w:eastAsia="en-GB"/>
         </w:rPr>
-        <w:t>android.intent.action.VIEW</w:t>
-      </w:r>
-      <w:proofErr w:type="spellEnd"/>
+        <w:br/>
+        <w:t>        &lt;data android:scheme="http" android:host="www.example.com" /&gt;</w:t>
+      </w:r>
       <w:r>
         <w:rPr>
           <w:rFonts w:ascii="Courier New" w:hAnsi="Courier New" w:cs="Courier New"/>
@@ -1119,7 +1114,8 @@
           <w:szCs w:val="20"/>
           <w:lang w:val="en-GB" w:eastAsia="en-GB"/>
         </w:rPr>
-        <w:t>" /&gt;</w:t>
+        <w:br/>
+        <w:t>        &lt;category android:name="android.intent.category.DEFAULT" /&gt;</w:t>
       </w:r>
       <w:r>
         <w:rPr>
@@ -1129,7 +1125,7 @@
           <w:lang w:val="en-GB" w:eastAsia="en-GB"/>
         </w:rPr>
         <w:br/>
-        <w:t>        &lt;!-- Include the host attribute if you want your app to respond</w:t>
+        <w:t>        &lt;!-- The BROWSABLE category is required to get links from web pages. --&gt;</w:t>
       </w:r>
       <w:r>
         <w:rPr>
@@ -1139,7 +1135,7 @@
           <w:lang w:val="en-GB" w:eastAsia="en-GB"/>
         </w:rPr>
         <w:br/>
-        <w:t>             only to URLs with your app's domain. --&gt;</w:t>
+        <w:t>        &lt;category android:name="android.intent.category.BROWSABLE" /&gt;</w:t>
       </w:r>
       <w:r>
         <w:rPr>
@@ -1149,9 +1145,8 @@
           <w:lang w:val="en-GB" w:eastAsia="en-GB"/>
         </w:rPr>
         <w:br/>
-        <w:t xml:space="preserve">        &lt;data </w:t>
-      </w:r>
-      <w:proofErr w:type="spellStart"/>
+        <w:t>    &lt;/intent-filter&gt;</w:t>
+      </w:r>
       <w:r>
         <w:rPr>
           <w:rFonts w:ascii="Courier New" w:hAnsi="Courier New" w:cs="Courier New"/>
@@ -1159,165 +1154,6 @@
           <w:szCs w:val="20"/>
           <w:lang w:val="en-GB" w:eastAsia="en-GB"/>
         </w:rPr>
-        <w:t>android:scheme</w:t>
-      </w:r>
-      <w:proofErr w:type="spellEnd"/>
-      <w:r>
-        <w:rPr>
-          <w:rFonts w:ascii="Courier New" w:hAnsi="Courier New" w:cs="Courier New"/>
-          <w:sz w:val="20"/>
-          <w:szCs w:val="20"/>
-          <w:lang w:val="en-GB" w:eastAsia="en-GB"/>
-        </w:rPr>
-        <w:t xml:space="preserve">="http" </w:t>
-      </w:r>
-      <w:proofErr w:type="spellStart"/>
-      <w:r>
-        <w:rPr>
-          <w:rFonts w:ascii="Courier New" w:hAnsi="Courier New" w:cs="Courier New"/>
-          <w:sz w:val="20"/>
-          <w:szCs w:val="20"/>
-          <w:lang w:val="en-GB" w:eastAsia="en-GB"/>
-        </w:rPr>
-        <w:t>android:host</w:t>
-      </w:r>
-      <w:proofErr w:type="spellEnd"/>
-      <w:r>
-        <w:rPr>
-          <w:rFonts w:ascii="Courier New" w:hAnsi="Courier New" w:cs="Courier New"/>
-          <w:sz w:val="20"/>
-          <w:szCs w:val="20"/>
-          <w:lang w:val="en-GB" w:eastAsia="en-GB"/>
-        </w:rPr>
-        <w:t>="www.example.com" /&gt;</w:t>
-      </w:r>
-      <w:r>
-        <w:rPr>
-          <w:rFonts w:ascii="Courier New" w:hAnsi="Courier New" w:cs="Courier New"/>
-          <w:sz w:val="20"/>
-          <w:szCs w:val="20"/>
-          <w:lang w:val="en-GB" w:eastAsia="en-GB"/>
-        </w:rPr>
-        <w:br/>
-        <w:t xml:space="preserve">        &lt;category </w:t>
-      </w:r>
-      <w:proofErr w:type="spellStart"/>
-      <w:r>
-        <w:rPr>
-          <w:rFonts w:ascii="Courier New" w:hAnsi="Courier New" w:cs="Courier New"/>
-          <w:sz w:val="20"/>
-          <w:szCs w:val="20"/>
-          <w:lang w:val="en-GB" w:eastAsia="en-GB"/>
-        </w:rPr>
-        <w:t>android:name</w:t>
-      </w:r>
-      <w:proofErr w:type="spellEnd"/>
-      <w:r>
-        <w:rPr>
-          <w:rFonts w:ascii="Courier New" w:hAnsi="Courier New" w:cs="Courier New"/>
-          <w:sz w:val="20"/>
-          <w:szCs w:val="20"/>
-          <w:lang w:val="en-GB" w:eastAsia="en-GB"/>
-        </w:rPr>
-        <w:t>="</w:t>
-      </w:r>
-      <w:proofErr w:type="spellStart"/>
-      <w:r>
-        <w:rPr>
-          <w:rFonts w:ascii="Courier New" w:hAnsi="Courier New" w:cs="Courier New"/>
-          <w:sz w:val="20"/>
-          <w:szCs w:val="20"/>
-          <w:lang w:val="en-GB" w:eastAsia="en-GB"/>
-        </w:rPr>
-        <w:t>android.intent.category.DEFAULT</w:t>
-      </w:r>
-      <w:proofErr w:type="spellEnd"/>
-      <w:r>
-        <w:rPr>
-          <w:rFonts w:ascii="Courier New" w:hAnsi="Courier New" w:cs="Courier New"/>
-          <w:sz w:val="20"/>
-          <w:szCs w:val="20"/>
-          <w:lang w:val="en-GB" w:eastAsia="en-GB"/>
-        </w:rPr>
-        <w:t>" /&gt;</w:t>
-      </w:r>
-      <w:r>
-        <w:rPr>
-          <w:rFonts w:ascii="Courier New" w:hAnsi="Courier New" w:cs="Courier New"/>
-          <w:sz w:val="20"/>
-          <w:szCs w:val="20"/>
-          <w:lang w:val="en-GB" w:eastAsia="en-GB"/>
-        </w:rPr>
-        <w:br/>
-        <w:t>        &lt;!-- The BROWSABLE category is required to get links from web pages. --&gt;</w:t>
-      </w:r>
-      <w:r>
-        <w:rPr>
-          <w:rFonts w:ascii="Courier New" w:hAnsi="Courier New" w:cs="Courier New"/>
-          <w:sz w:val="20"/>
-          <w:szCs w:val="20"/>
-          <w:lang w:val="en-GB" w:eastAsia="en-GB"/>
-        </w:rPr>
-        <w:br/>
-        <w:t xml:space="preserve">        &lt;category </w:t>
-      </w:r>
-      <w:proofErr w:type="spellStart"/>
-      <w:r>
-        <w:rPr>
-          <w:rFonts w:ascii="Courier New" w:hAnsi="Courier New" w:cs="Courier New"/>
-          <w:sz w:val="20"/>
-          <w:szCs w:val="20"/>
-          <w:lang w:val="en-GB" w:eastAsia="en-GB"/>
-        </w:rPr>
-        <w:t>android:name</w:t>
-      </w:r>
-      <w:proofErr w:type="spellEnd"/>
-      <w:r>
-        <w:rPr>
-          <w:rFonts w:ascii="Courier New" w:hAnsi="Courier New" w:cs="Courier New"/>
-          <w:sz w:val="20"/>
-          <w:szCs w:val="20"/>
-          <w:lang w:val="en-GB" w:eastAsia="en-GB"/>
-        </w:rPr>
-        <w:t>="</w:t>
-      </w:r>
-      <w:proofErr w:type="spellStart"/>
-      <w:r>
-        <w:rPr>
-          <w:rFonts w:ascii="Courier New" w:hAnsi="Courier New" w:cs="Courier New"/>
-          <w:sz w:val="20"/>
-          <w:szCs w:val="20"/>
-          <w:lang w:val="en-GB" w:eastAsia="en-GB"/>
-        </w:rPr>
-        <w:t>android.intent.category.BROWSABLE</w:t>
-      </w:r>
-      <w:proofErr w:type="spellEnd"/>
-      <w:r>
-        <w:rPr>
-          <w:rFonts w:ascii="Courier New" w:hAnsi="Courier New" w:cs="Courier New"/>
-          <w:sz w:val="20"/>
-          <w:szCs w:val="20"/>
-          <w:lang w:val="en-GB" w:eastAsia="en-GB"/>
-        </w:rPr>
-        <w:t>" /&gt;</w:t>
-      </w:r>
-      <w:r>
-        <w:rPr>
-          <w:rFonts w:ascii="Courier New" w:hAnsi="Courier New" w:cs="Courier New"/>
-          <w:sz w:val="20"/>
-          <w:szCs w:val="20"/>
-          <w:lang w:val="en-GB" w:eastAsia="en-GB"/>
-        </w:rPr>
-        <w:br/>
-        <w:t>    &lt;/intent-filter&gt;</w:t>
-      </w:r>
-      <w:r>
-        <w:rPr>
-          <w:rFonts w:ascii="Courier New" w:hAnsi="Courier New" w:cs="Courier New"/>
-          <w:sz w:val="20"/>
-          <w:szCs w:val="20"/>
-          <w:lang w:val="en-GB" w:eastAsia="en-GB"/>
-        </w:rPr>
         <w:br/>
         <w:t>&lt;/activity&gt;</w:t>
       </w:r>
@@ -1349,27 +1185,290 @@
         </w:rPr>
         <w:t xml:space="preserve"> appears in the documentation for Android Studio: </w:t>
       </w:r>
-      <w:hyperlink r:id="rId10" w:history="1">
+      <w:hyperlink r:id="rId10" w:anchor="ViewUrl" w:history="1">
         <w:r>
           <w:rPr>
             <w:rStyle w:val="Hyperlink"/>
             <w:lang w:val="en-GB"/>
           </w:rPr>
-          <w:t>https://developer.android.com/guid</w:t>
+          <w:t>https://developer.android.com/guide/components/intents-common#ViewUrl</w:t>
         </w:r>
+      </w:hyperlink>
+    </w:p>
+    <w:p>
+      <w:pPr>
+        <w:pStyle w:val="BodyText"/>
+        <w:rPr>
+          <w:lang w:val="en-GB"/>
+        </w:rPr>
+      </w:pPr>
+      <w:r>
+        <w:rPr>
+          <w:lang w:val="en-GB"/>
+        </w:rPr>
+        <w:t>About how to load a web URL.</w:t>
+      </w:r>
+    </w:p>
+    <w:p>
+      <w:pPr>
+        <w:pStyle w:val="BodyText"/>
+        <w:rPr>
+          <w:lang w:val="en-GB"/>
+        </w:rPr>
+      </w:pPr>
+    </w:p>
+    <w:p>
+      <w:pPr>
+        <w:pStyle w:val="BodyText"/>
+        <w:rPr>
+          <w:lang w:val="en-GB"/>
+        </w:rPr>
+      </w:pPr>
+      <w:r>
+        <w:rPr>
+          <w:lang w:val="en-GB"/>
+        </w:rPr>
+        <w:t xml:space="preserve">I also </w:t>
+      </w:r>
+      <w:r>
+        <w:rPr>
+          <w:lang w:val="en-GB"/>
+        </w:rPr>
+        <w:t>learnt</w:t>
+      </w:r>
+      <w:r>
+        <w:rPr>
+          <w:lang w:val="en-GB"/>
+        </w:rPr>
+        <w:t xml:space="preserve"> that you can send data between Activities as key-value pairs and how to use said data.</w:t>
+      </w:r>
+    </w:p>
+    <w:p>
+      <w:pPr>
+        <w:pStyle w:val="BodyText"/>
+        <w:rPr>
+          <w:lang w:val="en-GB"/>
+        </w:rPr>
+      </w:pPr>
+    </w:p>
+    <w:p>
+      <w:pPr>
+        <w:pStyle w:val="BodyText"/>
+        <w:rPr>
+          <w:b/>
+          <w:bCs/>
+          <w:lang w:val="en-US"/>
+        </w:rPr>
+      </w:pPr>
+      <w:r>
+        <w:rPr>
+          <w:b/>
+          <w:bCs/>
+          <w:lang w:val="en-US"/>
+        </w:rPr>
+        <w:t>10</w:t>
+      </w:r>
+      <w:r>
+        <w:rPr>
+          <w:b/>
+          <w:bCs/>
+          <w:lang w:val="en-US"/>
+        </w:rPr>
+        <w:t>.02.2023</w:t>
+      </w:r>
+    </w:p>
+    <w:p>
+      <w:pPr>
+        <w:pStyle w:val="BodyText"/>
+        <w:rPr>
+          <w:b/>
+          <w:bCs/>
+          <w:lang w:val="en-US"/>
+        </w:rPr>
+      </w:pPr>
+    </w:p>
+    <w:p>
+      <w:pPr>
+        <w:pStyle w:val="BodyText"/>
+        <w:ind w:firstLine="720"/>
+        <w:rPr>
+          <w:u w:val="single"/>
+          <w:lang w:val="en-GB"/>
+        </w:rPr>
+      </w:pPr>
+      <w:r>
+        <w:rPr>
+          <w:u w:val="single"/>
+          <w:lang w:val="en-GB"/>
+        </w:rPr>
+        <w:t xml:space="preserve">Android Studio For Beginners Part </w:t>
+      </w:r>
+      <w:r>
+        <w:rPr>
+          <w:u w:val="single"/>
+          <w:lang w:val="en-GB"/>
+        </w:rPr>
+        <w:t>3</w:t>
+      </w:r>
+    </w:p>
+    <w:p>
+      <w:pPr>
+        <w:pStyle w:val="BodyText"/>
+        <w:rPr>
+          <w:lang w:val="en-GB"/>
+        </w:rPr>
+      </w:pPr>
+    </w:p>
+    <w:p>
+      <w:pPr>
+        <w:pStyle w:val="BodyText"/>
+        <w:rPr>
+          <w:lang w:val="en-GB"/>
+        </w:rPr>
+      </w:pPr>
+      <w:r>
+        <w:rPr>
+          <w:lang w:val="en-GB"/>
+        </w:rPr>
+        <w:t>I followed the tutorial</w:t>
+      </w:r>
+      <w:r>
+        <w:rPr>
+          <w:lang w:val="en-GB"/>
+        </w:rPr>
+        <w:t xml:space="preserve"> and learnt about </w:t>
+      </w:r>
+      <w:r>
+        <w:rPr>
+          <w:i/>
+          <w:iCs/>
+          <w:lang w:val="en-GB"/>
+        </w:rPr>
+        <w:t>ListView</w:t>
+      </w:r>
+      <w:r>
+        <w:rPr>
+          <w:lang w:val="en-GB"/>
+        </w:rPr>
+        <w:t xml:space="preserve"> and </w:t>
+      </w:r>
+      <w:r>
+        <w:rPr>
+          <w:i/>
+          <w:iCs/>
+          <w:lang w:val="en-GB"/>
+        </w:rPr>
+        <w:t>ImageView</w:t>
+      </w:r>
+      <w:r>
+        <w:rPr>
+          <w:lang w:val="en-GB"/>
+        </w:rPr>
+        <w:t>, and reinforced the knowledge from the other videos. As always there were some differences because of the</w:t>
+      </w:r>
+      <w:r>
+        <w:rPr>
+          <w:lang w:val="en-GB"/>
+        </w:rPr>
+        <w:t xml:space="preserve"> </w:t>
+      </w:r>
+      <w:r>
+        <w:rPr>
+          <w:lang w:val="en-GB"/>
+        </w:rPr>
+        <w:t xml:space="preserve">Android Studio version, but everything worked the same. It seems nowadays </w:t>
+      </w:r>
+      <w:r>
+        <w:rPr>
+          <w:i/>
+          <w:iCs/>
+          <w:lang w:val="en-GB"/>
+        </w:rPr>
+        <w:t>ListView</w:t>
+      </w:r>
+      <w:r>
+        <w:rPr>
+          <w:lang w:val="en-GB"/>
+        </w:rPr>
+        <w:t xml:space="preserve"> is not used as much, as it appeared in the </w:t>
+      </w:r>
+      <w:r>
+        <w:rPr>
+          <w:i/>
+          <w:iCs/>
+          <w:lang w:val="en-GB"/>
+        </w:rPr>
+        <w:t>Legacy</w:t>
+      </w:r>
+      <w:r>
+        <w:rPr>
+          <w:lang w:val="en-GB"/>
+        </w:rPr>
+        <w:t xml:space="preserve"> section of the palette.</w:t>
+      </w:r>
+    </w:p>
+    <w:p>
+      <w:pPr>
+        <w:pStyle w:val="BodyText"/>
+        <w:rPr>
+          <w:lang w:val="en-GB"/>
+        </w:rPr>
+      </w:pPr>
+    </w:p>
+    <w:p>
+      <w:pPr>
+        <w:pStyle w:val="BodyText"/>
+        <w:rPr>
+          <w:lang w:val="en-GB"/>
+        </w:rPr>
+      </w:pPr>
+      <w:r>
+        <w:rPr>
+          <w:lang w:val="en-GB"/>
+        </w:rPr>
+        <w:t xml:space="preserve">When creating the first </w:t>
+      </w:r>
+      <w:r>
+        <w:rPr>
+          <w:i/>
+          <w:iCs/>
+          <w:lang w:val="en-GB"/>
+        </w:rPr>
+        <w:t>my_listview_detail.xml</w:t>
+      </w:r>
+      <w:r>
+        <w:rPr>
+          <w:lang w:val="en-GB"/>
+        </w:rPr>
+        <w:t xml:space="preserve"> layout I changed the text size by adding </w:t>
+      </w:r>
+      <w:r>
+        <w:rPr>
+          <w:i/>
+          <w:iCs/>
+          <w:lang w:val="en-GB"/>
+        </w:rPr>
+        <w:t>android:textSize="32dp"</w:t>
+      </w:r>
+      <w:r>
+        <w:rPr>
+          <w:lang w:val="en-GB"/>
+        </w:rPr>
+        <w:t xml:space="preserve"> manually instead of editing an attribute, as I did not find the option.</w:t>
+      </w:r>
+      <w:r>
+        <w:rPr>
+          <w:lang w:val="en-GB"/>
+        </w:rPr>
+        <w:t xml:space="preserve"> </w:t>
+      </w:r>
+      <w:hyperlink r:id="rId11" w:history="1">
         <w:r>
           <w:rPr>
             <w:rStyle w:val="Hyperlink"/>
             <w:lang w:val="en-GB"/>
           </w:rPr>
-          <w:t>e</w:t>
-        </w:r>
-        <w:r>
-          <w:rPr>
-            <w:rStyle w:val="Hyperlink"/>
-            <w:lang w:val="en-GB"/>
-          </w:rPr>
-          <w:t>/components/intents-common#ViewUrl</w:t>
+          <w:t>https://stackoverflow.com/questions/13264794/font-size-of-textview-in-android-application-changes-on-changing-font-size-from</w:t>
         </w:r>
       </w:hyperlink>
     </w:p>
@@ -1384,7 +1483,25 @@
         <w:rPr>
           <w:lang w:val="en-GB"/>
         </w:rPr>
-        <w:t>About how to load a web URL.</w:t>
+        <w:t xml:space="preserve">Thanks to that I know </w:t>
+      </w:r>
+      <w:r>
+        <w:rPr>
+          <w:lang w:val="en-GB"/>
+        </w:rPr>
+        <w:t xml:space="preserve">learnt </w:t>
+      </w:r>
+      <w:r>
+        <w:rPr>
+          <w:lang w:val="en-GB"/>
+        </w:rPr>
+        <w:t xml:space="preserve">a bit about </w:t>
+      </w:r>
+      <w:r>
+        <w:rPr>
+          <w:lang w:val="en-GB"/>
+        </w:rPr>
+        <w:t>changing attributes by changing the script instead of looking for it in the attributes section.</w:t>
       </w:r>
     </w:p>
     <w:p>
@@ -1394,6 +1511,13 @@
           <w:lang w:val="en-GB"/>
         </w:rPr>
       </w:pPr>
+      <w:r>
+        <w:rPr>
+          <w:lang w:val="en-GB"/>
+        </w:rPr>
+        <w:lastRenderedPageBreak/>
+        <w:t xml:space="preserve">The video also teaches how to add files directly to the folder structure. I accessed the drawable folder on my computer by right clicking the folder on Android Studio and copying the path/reference. I do not own the images used; they are the first results of looking up the words on Google. </w:t>
+      </w:r>
     </w:p>
     <w:p>
       <w:pPr>
@@ -1402,16 +1526,112 @@
           <w:lang w:val="en-GB"/>
         </w:rPr>
       </w:pPr>
-      <w:r>
-        <w:rPr>
-          <w:lang w:val="en-GB"/>
-        </w:rPr>
-        <w:t>I also learned that you can send data between Activities as key-value pairs and how to use said data.</w:t>
+    </w:p>
+    <w:p>
+      <w:pPr>
+        <w:pStyle w:val="BodyText"/>
+        <w:rPr>
+          <w:lang w:val="en-GB"/>
+        </w:rPr>
+      </w:pPr>
+      <w:r>
+        <w:rPr>
+          <w:lang w:val="en-GB"/>
+        </w:rPr>
+        <w:t>I understand better the usual workflow</w:t>
+      </w:r>
+      <w:r>
+        <w:rPr>
+          <w:lang w:val="en-GB"/>
+        </w:rPr>
+        <w:t>,</w:t>
+      </w:r>
+      <w:r>
+        <w:rPr>
+          <w:lang w:val="en-GB"/>
+        </w:rPr>
+        <w:t xml:space="preserve"> </w:t>
+      </w:r>
+      <w:r>
+        <w:rPr>
+          <w:lang w:val="en-GB"/>
+        </w:rPr>
+        <w:t>organisation,</w:t>
+      </w:r>
+      <w:r>
+        <w:rPr>
+          <w:lang w:val="en-GB"/>
+        </w:rPr>
+        <w:t xml:space="preserve"> and development structure.</w:t>
+      </w:r>
+    </w:p>
+    <w:p>
+      <w:pPr>
+        <w:pStyle w:val="BodyText"/>
+        <w:rPr>
+          <w:lang w:val="en-GB"/>
+        </w:rPr>
+      </w:pPr>
+    </w:p>
+    <w:p>
+      <w:pPr>
+        <w:pStyle w:val="BodyText"/>
+        <w:rPr>
+          <w:lang w:val="en-GB"/>
+        </w:rPr>
+      </w:pPr>
+      <w:r>
+        <w:rPr>
+          <w:lang w:val="en-GB"/>
+        </w:rPr>
+        <w:t>Personally, the most interesting part</w:t>
+      </w:r>
+      <w:r>
+        <w:rPr>
+          <w:lang w:val="en-GB"/>
+        </w:rPr>
+        <w:t xml:space="preserve">s were working on </w:t>
+      </w:r>
+      <w:r>
+        <w:rPr>
+          <w:i/>
+          <w:iCs/>
+          <w:lang w:val="en-GB"/>
+        </w:rPr>
+        <w:t>DetailActivity.java</w:t>
+      </w:r>
+      <w:r>
+        <w:rPr>
+          <w:lang w:val="en-GB"/>
+        </w:rPr>
+        <w:t xml:space="preserve">, since it reminds me of Object-Oriented Programming and Web Development. In this section I also learnt about useful features such as </w:t>
+      </w:r>
+      <w:r>
+        <w:rPr>
+          <w:i/>
+          <w:iCs/>
+          <w:lang w:val="en-GB"/>
+        </w:rPr>
+        <w:t>BitmapFactory.decodeResource</w:t>
+      </w:r>
+      <w:r>
+        <w:rPr>
+          <w:i/>
+          <w:iCs/>
+          <w:lang w:val="en-GB"/>
+        </w:rPr>
+        <w:t xml:space="preserve">(), </w:t>
+      </w:r>
+      <w:r>
+        <w:rPr>
+          <w:lang w:val="en-GB"/>
+        </w:rPr>
+        <w:t>which allows for a resource to be checked without loading it, or checking the system display.</w:t>
       </w:r>
     </w:p>
     <w:sectPr>
-      <w:headerReference w:type="default" r:id="rId11"/>
-      <w:footerReference w:type="default" r:id="rId12"/>
+      <w:headerReference w:type="default" r:id="rId12"/>
+      <w:footerReference w:type="default" r:id="rId13"/>
       <w:pgSz w:w="11906" w:h="16838"/>
       <w:pgMar w:top="1701" w:right="1134" w:bottom="1701" w:left="1985" w:header="720" w:footer="720" w:gutter="0"/>
       <w:cols w:space="720"/>
@@ -2937,6 +3157,7 @@
   <w:style w:type="character" w:default="1" w:styleId="DefaultParagraphFont">
     <w:name w:val="Default Paragraph Font"/>
     <w:uiPriority w:val="1"/>
+    <w:semiHidden/>
     <w:unhideWhenUsed/>
   </w:style>
   <w:style w:type="table" w:default="1" w:styleId="TableNormal">
@@ -3943,6 +4164,24 @@
 </file>
 
 <file path=customXml/item1.xml><?xml version="1.0" encoding="utf-8"?>
+<p:properties xmlns:p="http://schemas.microsoft.com/office/2006/metadata/properties" xmlns:xsi="http://www.w3.org/2001/XMLSchema-instance" xmlns:pc="http://schemas.microsoft.com/office/infopath/2007/PartnerControls">
+  <documentManagement>
+    <PublishingExpirationDate xmlns="http://schemas.microsoft.com/sharepoint/v3" xsi:nil="true"/>
+    <PublishingStartDate xmlns="http://schemas.microsoft.com/sharepoint/v3" xsi:nil="true"/>
+  </documentManagement>
+</p:properties>
+</file>
+
+<file path=customXml/item2.xml><?xml version="1.0" encoding="utf-8"?>
+<?mso-contentType ?>
+<FormTemplates xmlns="http://schemas.microsoft.com/sharepoint/v3/contenttype/forms">
+  <Display>DocumentLibraryForm</Display>
+  <Edit>DocumentLibraryForm</Edit>
+  <New>DocumentLibraryForm</New>
+</FormTemplates>
+</file>
+
+<file path=customXml/item3.xml><?xml version="1.0" encoding="utf-8"?>
 <ct:contentTypeSchema xmlns:ct="http://schemas.microsoft.com/office/2006/metadata/contentType" xmlns:ma="http://schemas.microsoft.com/office/2006/metadata/properties/metaAttributes" ct:_="" ma:_="" ma:contentTypeName="Asiakirja" ma:contentTypeID="0x01010017418C401CCB2042A3A99A19F43F356D" ma:contentTypeVersion="1" ma:contentTypeDescription="Luo uusi asiakirja." ma:contentTypeScope="" ma:versionID="f4b075d3ca74a5dbaed73e767a156aa0">
   <xsd:schema xmlns:xsd="http://www.w3.org/2001/XMLSchema" xmlns:p="http://schemas.microsoft.com/office/2006/metadata/properties" xmlns:ns1="http://schemas.microsoft.com/sharepoint/v3" targetNamespace="http://schemas.microsoft.com/office/2006/metadata/properties" ma:root="true" ma:fieldsID="4340a008e99365d80b71206bae222996" ns1:_="">
     <xsd:import namespace="http://schemas.microsoft.com/sharepoint/v3"/>
@@ -4008,25 +4247,25 @@
 </ct:contentTypeSchema>
 </file>
 
-<file path=customXml/item2.xml><?xml version="1.0" encoding="utf-8"?>
-<?mso-contentType ?>
-<FormTemplates xmlns="http://schemas.microsoft.com/sharepoint/v3/contenttype/forms">
-  <Display>DocumentLibraryForm</Display>
-  <Edit>DocumentLibraryForm</Edit>
-  <New>DocumentLibraryForm</New>
-</FormTemplates>
+<file path=customXml/itemProps1.xml><?xml version="1.0" encoding="utf-8"?>
+<ds:datastoreItem xmlns:ds="http://schemas.openxmlformats.org/officeDocument/2006/customXml" ds:itemID="{FA8F0064-303C-446D-896E-46EEB9A79DC3}">
+  <ds:schemaRefs>
+    <ds:schemaRef ds:uri="http://schemas.microsoft.com/office/2006/metadata/properties"/>
+    <ds:schemaRef ds:uri="http://schemas.microsoft.com/office/infopath/2007/PartnerControls"/>
+    <ds:schemaRef ds:uri="http://schemas.microsoft.com/sharepoint/v3"/>
+  </ds:schemaRefs>
+</ds:datastoreItem>
 </file>
 
-<file path=customXml/item3.xml><?xml version="1.0" encoding="utf-8"?>
-<p:properties xmlns:p="http://schemas.microsoft.com/office/2006/metadata/properties" xmlns:xsi="http://www.w3.org/2001/XMLSchema-instance" xmlns:pc="http://schemas.microsoft.com/office/infopath/2007/PartnerControls">
-  <documentManagement>
-    <PublishingExpirationDate xmlns="http://schemas.microsoft.com/sharepoint/v3" xsi:nil="true"/>
-    <PublishingStartDate xmlns="http://schemas.microsoft.com/sharepoint/v3" xsi:nil="true"/>
-  </documentManagement>
-</p:properties>
+<file path=customXml/itemProps2.xml><?xml version="1.0" encoding="utf-8"?>
+<ds:datastoreItem xmlns:ds="http://schemas.openxmlformats.org/officeDocument/2006/customXml" ds:itemID="{13FBD2FA-5696-460D-A278-9A302A0F72AE}">
+  <ds:schemaRefs>
+    <ds:schemaRef ds:uri="http://schemas.microsoft.com/sharepoint/v3/contenttype/forms"/>
+  </ds:schemaRefs>
+</ds:datastoreItem>
 </file>
 
-<file path=customXml/itemProps1.xml><?xml version="1.0" encoding="utf-8"?>
+<file path=customXml/itemProps3.xml><?xml version="1.0" encoding="utf-8"?>
 <ds:datastoreItem xmlns:ds="http://schemas.openxmlformats.org/officeDocument/2006/customXml" ds:itemID="{B9A87442-5A7B-46FD-BD28-170CE9B7256F}">
   <ds:schemaRefs>
     <ds:schemaRef ds:uri="http://schemas.microsoft.com/office/2006/metadata/contentType"/>
@@ -4041,22 +4280,4 @@
     <ds:schemaRef ds:uri="http://schemas.microsoft.com/office/internal/2005/internalDocumentation"/>
   </ds:schemaRefs>
 </ds:datastoreItem>
-</file>
-
-<file path=customXml/itemProps2.xml><?xml version="1.0" encoding="utf-8"?>
-<ds:datastoreItem xmlns:ds="http://schemas.openxmlformats.org/officeDocument/2006/customXml" ds:itemID="{13FBD2FA-5696-460D-A278-9A302A0F72AE}">
-  <ds:schemaRefs>
-    <ds:schemaRef ds:uri="http://schemas.microsoft.com/sharepoint/v3/contenttype/forms"/>
-  </ds:schemaRefs>
-</ds:datastoreItem>
-</file>
-
-<file path=customXml/itemProps3.xml><?xml version="1.0" encoding="utf-8"?>
-<ds:datastoreItem xmlns:ds="http://schemas.openxmlformats.org/officeDocument/2006/customXml" ds:itemID="{FA8F0064-303C-446D-896E-46EEB9A79DC3}">
-  <ds:schemaRefs>
-    <ds:schemaRef ds:uri="http://schemas.microsoft.com/office/2006/metadata/properties"/>
-    <ds:schemaRef ds:uri="http://schemas.microsoft.com/office/infopath/2007/PartnerControls"/>
-    <ds:schemaRef ds:uri="http://schemas.microsoft.com/sharepoint/v3"/>
-  </ds:schemaRefs>
-</ds:datastoreItem>
 </file>
</xml_diff>

<commit_message>
Project: Buttons, outside website, dark/light mode switch
</commit_message>
<xml_diff>
--- a/Learning_diary.docx
+++ b/Learning_diary.docx
@@ -1418,9 +1418,6 @@
     <w:p>
       <w:pPr>
         <w:pStyle w:val="BodyText"/>
-        <w:rPr>
-          <w:lang w:val="en-GB"/>
-        </w:rPr>
       </w:pPr>
       <w:r>
         <w:rPr>
@@ -1466,7 +1463,6 @@
         <w:r>
           <w:rPr>
             <w:rStyle w:val="Hyperlink"/>
-            <w:lang w:val="en-GB"/>
           </w:rPr>
           <w:t>https://stackoverflow.com/questions/13264794/font-size-of-textview-in-android-application-changes-on-changing-font-size-from</w:t>
         </w:r>
@@ -1483,19 +1479,7 @@
         <w:rPr>
           <w:lang w:val="en-GB"/>
         </w:rPr>
-        <w:t xml:space="preserve">Thanks to that I know </w:t>
-      </w:r>
-      <w:r>
-        <w:rPr>
-          <w:lang w:val="en-GB"/>
-        </w:rPr>
-        <w:t xml:space="preserve">learnt </w:t>
-      </w:r>
-      <w:r>
-        <w:rPr>
-          <w:lang w:val="en-GB"/>
-        </w:rPr>
-        <w:t xml:space="preserve">a bit about </w:t>
+        <w:t xml:space="preserve">Thanks to that I know learnt a bit about </w:t>
       </w:r>
       <w:r>
         <w:rPr>
@@ -1612,7 +1596,296 @@
           <w:iCs/>
           <w:lang w:val="en-GB"/>
         </w:rPr>
-        <w:t>BitmapFactory.decodeResource</w:t>
+        <w:t xml:space="preserve">BitmapFactory.decodeResource(), </w:t>
+      </w:r>
+      <w:r>
+        <w:rPr>
+          <w:lang w:val="en-GB"/>
+        </w:rPr>
+        <w:t xml:space="preserve">which allows for a resource to be checked without loading </w:t>
+      </w:r>
+      <w:r>
+        <w:rPr>
+          <w:lang w:val="en-GB"/>
+        </w:rPr>
+        <w:t>it</w:t>
+      </w:r>
+      <w:r>
+        <w:rPr>
+          <w:lang w:val="en-GB"/>
+        </w:rPr>
+        <w:t>.</w:t>
+      </w:r>
+    </w:p>
+    <w:p>
+      <w:pPr>
+        <w:pStyle w:val="BodyText"/>
+        <w:rPr>
+          <w:lang w:val="en-GB"/>
+        </w:rPr>
+      </w:pPr>
+    </w:p>
+    <w:p>
+      <w:pPr>
+        <w:pStyle w:val="BodyText"/>
+        <w:rPr>
+          <w:b/>
+          <w:bCs/>
+          <w:lang w:val="en-US"/>
+        </w:rPr>
+      </w:pPr>
+      <w:r>
+        <w:rPr>
+          <w:b/>
+          <w:bCs/>
+          <w:lang w:val="en-US"/>
+        </w:rPr>
+        <w:t>1</w:t>
+      </w:r>
+      <w:r>
+        <w:rPr>
+          <w:b/>
+          <w:bCs/>
+          <w:lang w:val="en-US"/>
+        </w:rPr>
+        <w:t>3</w:t>
+      </w:r>
+      <w:r>
+        <w:rPr>
+          <w:b/>
+          <w:bCs/>
+          <w:lang w:val="en-US"/>
+        </w:rPr>
+        <w:t>.02.2023</w:t>
+      </w:r>
+    </w:p>
+    <w:p>
+      <w:pPr>
+        <w:pStyle w:val="BodyText"/>
+        <w:ind w:firstLine="720"/>
+        <w:rPr>
+          <w:u w:val="single"/>
+          <w:lang w:val="en-GB"/>
+        </w:rPr>
+      </w:pPr>
+    </w:p>
+    <w:p>
+      <w:pPr>
+        <w:pStyle w:val="BodyText"/>
+        <w:ind w:firstLine="720"/>
+        <w:rPr>
+          <w:u w:val="single"/>
+          <w:lang w:val="en-GB"/>
+        </w:rPr>
+      </w:pPr>
+      <w:r>
+        <w:rPr>
+          <w:u w:val="single"/>
+          <w:lang w:val="en-GB"/>
+        </w:rPr>
+        <w:t>Initial plan</w:t>
+      </w:r>
+    </w:p>
+    <w:p>
+      <w:pPr>
+        <w:pStyle w:val="BodyText"/>
+        <w:rPr>
+          <w:lang w:val="en-GB"/>
+        </w:rPr>
+      </w:pPr>
+      <w:r>
+        <w:rPr>
+          <w:lang w:val="en-GB"/>
+        </w:rPr>
+        <w:t xml:space="preserve">My initial plan is to make a simple </w:t>
+      </w:r>
+      <w:r>
+        <w:rPr>
+          <w:lang w:val="en-GB"/>
+        </w:rPr>
+        <w:t>recipe</w:t>
+      </w:r>
+      <w:r>
+        <w:rPr>
+          <w:lang w:val="en-GB"/>
+        </w:rPr>
+        <w:t xml:space="preserve"> app. </w:t>
+      </w:r>
+      <w:r>
+        <w:rPr>
+          <w:lang w:val="en-GB"/>
+        </w:rPr>
+        <w:t xml:space="preserve">In the home page </w:t>
+      </w:r>
+      <w:r>
+        <w:rPr>
+          <w:lang w:val="en-GB"/>
+        </w:rPr>
+        <w:t xml:space="preserve">there will be three buttons and a switch. </w:t>
+      </w:r>
+      <w:r>
+        <w:rPr>
+          <w:lang w:val="en-GB"/>
+        </w:rPr>
+        <w:t>The first</w:t>
+      </w:r>
+      <w:r>
+        <w:rPr>
+          <w:lang w:val="en-GB"/>
+        </w:rPr>
+        <w:t xml:space="preserve"> button will lead to a recipe list similar to the one from the last tutorial. </w:t>
+      </w:r>
+      <w:r>
+        <w:rPr>
+          <w:lang w:val="en-GB"/>
+        </w:rPr>
+        <w:t xml:space="preserve">The </w:t>
+      </w:r>
+      <w:r>
+        <w:rPr>
+          <w:lang w:val="en-GB"/>
+        </w:rPr>
+        <w:t>second one</w:t>
+      </w:r>
+      <w:r>
+        <w:rPr>
+          <w:lang w:val="en-GB"/>
+        </w:rPr>
+        <w:t xml:space="preserve"> will </w:t>
+      </w:r>
+      <w:r>
+        <w:rPr>
+          <w:lang w:val="en-GB"/>
+        </w:rPr>
+        <w:t xml:space="preserve">launch an outside </w:t>
+      </w:r>
+      <w:r>
+        <w:rPr>
+          <w:lang w:val="en-GB"/>
+        </w:rPr>
+        <w:t>activity;</w:t>
+      </w:r>
+      <w:r>
+        <w:rPr>
+          <w:lang w:val="en-GB"/>
+        </w:rPr>
+        <w:t xml:space="preserve"> it will </w:t>
+      </w:r>
+      <w:r>
+        <w:rPr>
+          <w:lang w:val="en-GB"/>
+        </w:rPr>
+        <w:t>work as a link to the Lidl page</w:t>
+      </w:r>
+      <w:r>
+        <w:rPr>
+          <w:lang w:val="en-GB"/>
+        </w:rPr>
+        <w:t xml:space="preserve">. </w:t>
+      </w:r>
+      <w:r>
+        <w:rPr>
+          <w:lang w:val="en-GB"/>
+        </w:rPr>
+        <w:t>The third and last button will lead to a shopping list, in which products can be added and deleted.</w:t>
+      </w:r>
+      <w:r>
+        <w:rPr>
+          <w:lang w:val="en-GB"/>
+        </w:rPr>
+        <w:t xml:space="preserve"> The switch will turn on and off night mode.</w:t>
+      </w:r>
+    </w:p>
+    <w:p>
+      <w:pPr>
+        <w:pStyle w:val="BodyText"/>
+        <w:rPr>
+          <w:lang w:val="en-GB"/>
+        </w:rPr>
+      </w:pPr>
+      <w:r>
+        <w:rPr>
+          <w:lang w:val="en-GB"/>
+        </w:rPr>
+        <w:tab/>
+      </w:r>
+    </w:p>
+    <w:p>
+      <w:pPr>
+        <w:pStyle w:val="BodyText"/>
+        <w:rPr>
+          <w:u w:val="single"/>
+          <w:lang w:val="en-GB"/>
+        </w:rPr>
+      </w:pPr>
+      <w:r>
+        <w:rPr>
+          <w:lang w:val="en-GB"/>
+        </w:rPr>
+        <w:tab/>
+      </w:r>
+      <w:r>
+        <w:rPr>
+          <w:u w:val="single"/>
+          <w:lang w:val="en-GB"/>
+        </w:rPr>
+        <w:t>Main page</w:t>
+      </w:r>
+    </w:p>
+    <w:p>
+      <w:pPr>
+        <w:pStyle w:val="BodyText"/>
+        <w:rPr>
+          <w:lang w:val="en-GB"/>
+        </w:rPr>
+      </w:pPr>
+      <w:r>
+        <w:rPr>
+          <w:lang w:val="en-GB"/>
+        </w:rPr>
+        <w:t xml:space="preserve">I start </w:t>
+      </w:r>
+      <w:r>
+        <w:rPr>
+          <w:lang w:val="en-GB"/>
+        </w:rPr>
+        <w:t xml:space="preserve">by </w:t>
+      </w:r>
+      <w:r>
+        <w:rPr>
+          <w:lang w:val="en-GB"/>
+        </w:rPr>
+        <w:t xml:space="preserve">setting </w:t>
+      </w:r>
+      <w:r>
+        <w:rPr>
+          <w:lang w:val="en-GB"/>
+        </w:rPr>
+        <w:t xml:space="preserve">up </w:t>
+      </w:r>
+      <w:r>
+        <w:rPr>
+          <w:lang w:val="en-GB"/>
+        </w:rPr>
+        <w:t xml:space="preserve">the first page </w:t>
+      </w:r>
+      <w:r>
+        <w:rPr>
+          <w:lang w:val="en-GB"/>
+        </w:rPr>
+        <w:t>that shows</w:t>
+      </w:r>
+      <w:r>
+        <w:rPr>
+          <w:lang w:val="en-GB"/>
+        </w:rPr>
+        <w:t xml:space="preserve"> when opening the app, which is going to be very simple. I make sure </w:t>
+      </w:r>
+      <w:r>
+        <w:rPr>
+          <w:lang w:val="en-GB"/>
+        </w:rPr>
+        <w:t xml:space="preserve">to add to </w:t>
       </w:r>
       <w:r>
         <w:rPr>
@@ -1620,18 +1893,380 @@
           <w:iCs/>
           <w:lang w:val="en-GB"/>
         </w:rPr>
-        <w:t xml:space="preserve">(), </w:t>
-      </w:r>
-      <w:r>
-        <w:rPr>
-          <w:lang w:val="en-GB"/>
-        </w:rPr>
-        <w:t>which allows for a resource to be checked without loading it, or checking the system display.</w:t>
-      </w:r>
+        <w:t>strings.xml</w:t>
+      </w:r>
+      <w:r>
+        <w:rPr>
+          <w:lang w:val="en-GB"/>
+        </w:rPr>
+        <w:t xml:space="preserve"> any text that will be needed for this, so that the text on the buttons w</w:t>
+      </w:r>
+      <w:r>
+        <w:rPr>
+          <w:lang w:val="en-GB"/>
+        </w:rPr>
+        <w:t xml:space="preserve">ill use </w:t>
+      </w:r>
+      <w:r>
+        <w:rPr>
+          <w:i/>
+          <w:iCs/>
+          <w:lang w:val="en-GB"/>
+        </w:rPr>
+        <w:t>@strings</w:t>
+      </w:r>
+      <w:r>
+        <w:rPr>
+          <w:lang w:val="en-GB"/>
+        </w:rPr>
+        <w:t>.</w:t>
+      </w:r>
+    </w:p>
+    <w:p>
+      <w:pPr>
+        <w:pStyle w:val="BodyText"/>
+        <w:rPr>
+          <w:lang w:val="en-GB"/>
+        </w:rPr>
+      </w:pPr>
+    </w:p>
+    <w:p>
+      <w:pPr>
+        <w:pStyle w:val="BodyText"/>
+        <w:rPr>
+          <w:u w:val="single"/>
+          <w:lang w:val="en-GB"/>
+        </w:rPr>
+      </w:pPr>
+      <w:r>
+        <w:rPr>
+          <w:lang w:val="en-GB"/>
+        </w:rPr>
+        <w:tab/>
+      </w:r>
+      <w:r>
+        <w:rPr>
+          <w:u w:val="single"/>
+          <w:lang w:val="en-GB"/>
+        </w:rPr>
+        <w:t xml:space="preserve">Buy </w:t>
+      </w:r>
+      <w:r>
+        <w:rPr>
+          <w:u w:val="single"/>
+          <w:lang w:val="en-GB"/>
+        </w:rPr>
+        <w:t>B</w:t>
+      </w:r>
+      <w:r>
+        <w:rPr>
+          <w:u w:val="single"/>
+          <w:lang w:val="en-GB"/>
+        </w:rPr>
+        <w:t>utton</w:t>
+      </w:r>
+    </w:p>
+    <w:p>
+      <w:pPr>
+        <w:pStyle w:val="BodyText"/>
+        <w:rPr>
+          <w:lang w:val="en-GB"/>
+        </w:rPr>
+      </w:pPr>
+      <w:r>
+        <w:rPr>
+          <w:lang w:val="en-GB"/>
+        </w:rPr>
+        <w:t>I start with the button that leads outside the app, as it was the easier one.</w:t>
+      </w:r>
+      <w:r>
+        <w:rPr>
+          <w:lang w:val="en-GB"/>
+        </w:rPr>
+        <w:t xml:space="preserve"> I remember</w:t>
+      </w:r>
+      <w:r>
+        <w:rPr>
+          <w:lang w:val="en-GB"/>
+        </w:rPr>
+        <w:t>ed</w:t>
+      </w:r>
+      <w:r>
+        <w:rPr>
+          <w:lang w:val="en-GB"/>
+        </w:rPr>
+        <w:t xml:space="preserve"> to add </w:t>
+      </w:r>
+      <w:r>
+        <w:rPr>
+          <w:lang w:val="en-GB"/>
+        </w:rPr>
+        <w:t>the filters</w:t>
+      </w:r>
+      <w:r>
+        <w:rPr>
+          <w:lang w:val="en-GB"/>
+        </w:rPr>
+        <w:t xml:space="preserve"> necessary </w:t>
+      </w:r>
+      <w:r>
+        <w:rPr>
+          <w:lang w:val="en-GB"/>
+        </w:rPr>
+        <w:t xml:space="preserve">to </w:t>
+      </w:r>
+      <w:r>
+        <w:rPr>
+          <w:i/>
+          <w:iCs/>
+          <w:lang w:val="en-GB"/>
+        </w:rPr>
+        <w:t>AndroidManifest.xml</w:t>
+      </w:r>
+      <w:r>
+        <w:rPr>
+          <w:lang w:val="en-GB"/>
+        </w:rPr>
+        <w:t xml:space="preserve"> </w:t>
+      </w:r>
+      <w:r>
+        <w:rPr>
+          <w:lang w:val="en-GB"/>
+        </w:rPr>
+        <w:t>as I did when doing the tutorial.</w:t>
+      </w:r>
+    </w:p>
+    <w:p>
+      <w:pPr>
+        <w:pStyle w:val="BodyText"/>
+        <w:rPr>
+          <w:lang w:val="en-GB"/>
+        </w:rPr>
+      </w:pPr>
+    </w:p>
+    <w:p>
+      <w:pPr>
+        <w:pStyle w:val="BodyText"/>
+        <w:rPr>
+          <w:u w:val="single"/>
+          <w:lang w:val="en-GB"/>
+        </w:rPr>
+      </w:pPr>
+      <w:r>
+        <w:rPr>
+          <w:lang w:val="en-GB"/>
+        </w:rPr>
+        <w:tab/>
+      </w:r>
+      <w:r>
+        <w:rPr>
+          <w:u w:val="single"/>
+          <w:lang w:val="en-GB"/>
+        </w:rPr>
+        <w:t>Night/Day mode Switch</w:t>
+      </w:r>
+    </w:p>
+    <w:p>
+      <w:pPr>
+        <w:pStyle w:val="BodyText"/>
+        <w:rPr>
+          <w:lang w:val="en-GB"/>
+        </w:rPr>
+      </w:pPr>
+      <w:r>
+        <w:rPr>
+          <w:lang w:val="en-GB"/>
+        </w:rPr>
+        <w:lastRenderedPageBreak/>
+        <w:t xml:space="preserve">I found a quick tutorial to enable the </w:t>
+      </w:r>
+      <w:r>
+        <w:rPr>
+          <w:lang w:val="en-GB"/>
+        </w:rPr>
+        <w:t>Night/Day mode Switch</w:t>
+      </w:r>
+      <w:r>
+        <w:rPr>
+          <w:lang w:val="en-GB"/>
+        </w:rPr>
+        <w:t>. I really like to change to dark mode, so I thought it would be a good little addition.</w:t>
+      </w:r>
+    </w:p>
+    <w:p>
+      <w:pPr>
+        <w:pStyle w:val="BodyText"/>
+        <w:rPr>
+          <w:lang w:val="es-ES"/>
+        </w:rPr>
+      </w:pPr>
+      <w:r>
+        <w:rPr>
+          <w:lang w:val="es-ES"/>
+        </w:rPr>
+        <w:t xml:space="preserve">Tutorial: </w:t>
+      </w:r>
+      <w:hyperlink r:id="rId12" w:history="1">
+        <w:r>
+          <w:rPr>
+            <w:rStyle w:val="Hyperlink"/>
+            <w:lang w:val="es-ES"/>
+          </w:rPr>
+          <w:t>https://www.youtube.com/watch?v=uIdL-0Ekrj8</w:t>
+        </w:r>
+      </w:hyperlink>
+    </w:p>
+    <w:p>
+      <w:pPr>
+        <w:pStyle w:val="BodyText"/>
+        <w:rPr>
+          <w:lang w:val="en-GB"/>
+        </w:rPr>
+      </w:pPr>
+    </w:p>
+    <w:p>
+      <w:pPr>
+        <w:pStyle w:val="BodyText"/>
+        <w:rPr>
+          <w:u w:val="single"/>
+          <w:lang w:val="en-GB"/>
+        </w:rPr>
+      </w:pPr>
+      <w:r>
+        <w:rPr>
+          <w:lang w:val="en-GB"/>
+        </w:rPr>
+        <w:tab/>
+      </w:r>
+      <w:r>
+        <w:rPr>
+          <w:u w:val="single"/>
+          <w:lang w:val="en-GB"/>
+        </w:rPr>
+        <w:t>ListActivity and RecipesActivity</w:t>
+      </w:r>
+    </w:p>
+    <w:p>
+      <w:pPr>
+        <w:pStyle w:val="BodyText"/>
+        <w:rPr>
+          <w:lang w:val="en-GB"/>
+        </w:rPr>
+      </w:pPr>
+      <w:r>
+        <w:rPr>
+          <w:lang w:val="en-GB"/>
+        </w:rPr>
+        <w:t xml:space="preserve">I create </w:t>
+      </w:r>
+      <w:r>
+        <w:rPr>
+          <w:i/>
+          <w:iCs/>
+          <w:lang w:val="en-GB"/>
+        </w:rPr>
+        <w:t>ListActivity</w:t>
+      </w:r>
+      <w:r>
+        <w:rPr>
+          <w:lang w:val="en-GB"/>
+        </w:rPr>
+        <w:t xml:space="preserve"> and </w:t>
+      </w:r>
+      <w:r>
+        <w:rPr>
+          <w:i/>
+          <w:iCs/>
+          <w:lang w:val="en-GB"/>
+        </w:rPr>
+        <w:t>RecipesActivity</w:t>
+      </w:r>
+      <w:r>
+        <w:rPr>
+          <w:lang w:val="en-GB"/>
+        </w:rPr>
+        <w:t>, with their related layouts.</w:t>
+      </w:r>
+      <w:r>
+        <w:rPr>
+          <w:lang w:val="en-GB"/>
+        </w:rPr>
+        <w:t xml:space="preserve"> I had a bit of trouble because, instead of selecting the </w:t>
+      </w:r>
+      <w:r>
+        <w:rPr>
+          <w:i/>
+          <w:iCs/>
+          <w:lang w:val="en-GB"/>
+        </w:rPr>
+        <w:t>Activity</w:t>
+      </w:r>
+      <w:r>
+        <w:rPr>
+          <w:lang w:val="en-GB"/>
+        </w:rPr>
+        <w:t xml:space="preserve"> option, I created </w:t>
+      </w:r>
+      <w:r>
+        <w:rPr>
+          <w:i/>
+          <w:iCs/>
+          <w:lang w:val="en-GB"/>
+        </w:rPr>
+        <w:t>Java Classes</w:t>
+      </w:r>
+      <w:r>
+        <w:rPr>
+          <w:lang w:val="en-GB"/>
+        </w:rPr>
+        <w:t>, and that was more tedious. Thankfully, I checked the options a second time.</w:t>
+      </w:r>
+    </w:p>
+    <w:p>
+      <w:pPr>
+        <w:pStyle w:val="BodyText"/>
+        <w:rPr>
+          <w:lang w:val="en-GB"/>
+        </w:rPr>
+      </w:pPr>
+    </w:p>
+    <w:p>
+      <w:pPr>
+        <w:pStyle w:val="BodyText"/>
+        <w:rPr>
+          <w:lang w:val="en-GB"/>
+        </w:rPr>
+      </w:pPr>
+      <w:r>
+        <w:rPr>
+          <w:lang w:val="en-GB"/>
+        </w:rPr>
+        <w:t xml:space="preserve">Now, the </w:t>
+      </w:r>
+      <w:r>
+        <w:rPr>
+          <w:lang w:val="en-GB"/>
+        </w:rPr>
+        <w:t xml:space="preserve">List and Recipes buttons </w:t>
+      </w:r>
+      <w:r>
+        <w:rPr>
+          <w:lang w:val="en-GB"/>
+        </w:rPr>
+        <w:t>start their corresponding activities. However, they are still empty.</w:t>
+      </w:r>
+    </w:p>
+    <w:p>
+      <w:pPr>
+        <w:pStyle w:val="BodyText"/>
+        <w:rPr>
+          <w:lang w:val="en-GB"/>
+        </w:rPr>
+      </w:pPr>
     </w:p>
     <w:sectPr>
-      <w:headerReference w:type="default" r:id="rId12"/>
-      <w:footerReference w:type="default" r:id="rId13"/>
+      <w:headerReference w:type="default" r:id="rId13"/>
+      <w:footerReference w:type="default" r:id="rId14"/>
       <w:pgSz w:w="11906" w:h="16838"/>
       <w:pgMar w:top="1701" w:right="1134" w:bottom="1701" w:left="1985" w:header="720" w:footer="720" w:gutter="0"/>
       <w:cols w:space="720"/>

</xml_diff>